<commit_message>
Segunda parte de analisis
</commit_message>
<xml_diff>
--- a/las ecuaciones de movimiento parabólico.docx
+++ b/las ecuaciones de movimiento parabólico.docx
@@ -19,6 +19,7 @@
       <w:pPr>
         <w:rPr>
           <w:noProof/>
+          <w:lang w:val="es-CO"/>
         </w:rPr>
       </w:pPr>
       <w:r>
@@ -80,6 +81,102 @@
                     <a:ln>
                       <a:noFill/>
                     </a:ln>
+                  </pic:spPr>
+                </pic:pic>
+              </a:graphicData>
+            </a:graphic>
+          </wp:inline>
+        </w:drawing>
+      </w:r>
+    </w:p>
+    <w:p>
+      <w:pPr>
+        <w:rPr>
+          <w:lang w:val="es-CO"/>
+        </w:rPr>
+      </w:pPr>
+      <w:r>
+        <w:rPr>
+          <w:noProof/>
+        </w:rPr>
+        <w:lastRenderedPageBreak/>
+        <w:drawing>
+          <wp:inline distT="0" distB="0" distL="0" distR="0" wp14:anchorId="6A9655F6" wp14:editId="54958EC9">
+            <wp:extent cx="4429125" cy="3333750"/>
+            <wp:effectExtent l="0" t="4762" r="4762" b="4763"/>
+            <wp:docPr id="1" name="Imagen 1"/>
+            <wp:cNvGraphicFramePr>
+              <a:graphicFrameLocks xmlns:a="http://schemas.openxmlformats.org/drawingml/2006/main" noChangeAspect="1"/>
+            </wp:cNvGraphicFramePr>
+            <a:graphic xmlns:a="http://schemas.openxmlformats.org/drawingml/2006/main">
+              <a:graphicData uri="http://schemas.openxmlformats.org/drawingml/2006/picture">
+                <pic:pic xmlns:pic="http://schemas.openxmlformats.org/drawingml/2006/picture">
+                  <pic:nvPicPr>
+                    <pic:cNvPr id="1" name=""/>
+                    <pic:cNvPicPr/>
+                  </pic:nvPicPr>
+                  <pic:blipFill>
+                    <a:blip r:embed="rId5"/>
+                    <a:stretch>
+                      <a:fillRect/>
+                    </a:stretch>
+                  </pic:blipFill>
+                  <pic:spPr>
+                    <a:xfrm rot="16200000">
+                      <a:off x="0" y="0"/>
+                      <a:ext cx="4429125" cy="3333750"/>
+                    </a:xfrm>
+                    <a:prstGeom prst="rect">
+                      <a:avLst/>
+                    </a:prstGeom>
+                  </pic:spPr>
+                </pic:pic>
+              </a:graphicData>
+            </a:graphic>
+          </wp:inline>
+        </w:drawing>
+      </w:r>
+    </w:p>
+    <w:p>
+      <w:pPr>
+        <w:rPr>
+          <w:lang w:val="es-CO"/>
+        </w:rPr>
+      </w:pPr>
+      <w:r>
+        <w:rPr>
+          <w:noProof/>
+        </w:rPr>
+        <w:lastRenderedPageBreak/>
+        <w:drawing>
+          <wp:inline distT="0" distB="0" distL="0" distR="0" wp14:anchorId="06001014" wp14:editId="6F76DBDB">
+            <wp:extent cx="3667125" cy="4838700"/>
+            <wp:effectExtent l="0" t="0" r="9525" b="0"/>
+            <wp:docPr id="2" name="Imagen 2"/>
+            <wp:cNvGraphicFramePr>
+              <a:graphicFrameLocks xmlns:a="http://schemas.openxmlformats.org/drawingml/2006/main" noChangeAspect="1"/>
+            </wp:cNvGraphicFramePr>
+            <a:graphic xmlns:a="http://schemas.openxmlformats.org/drawingml/2006/main">
+              <a:graphicData uri="http://schemas.openxmlformats.org/drawingml/2006/picture">
+                <pic:pic xmlns:pic="http://schemas.openxmlformats.org/drawingml/2006/picture">
+                  <pic:nvPicPr>
+                    <pic:cNvPr id="1" name=""/>
+                    <pic:cNvPicPr/>
+                  </pic:nvPicPr>
+                  <pic:blipFill>
+                    <a:blip r:embed="rId6"/>
+                    <a:stretch>
+                      <a:fillRect/>
+                    </a:stretch>
+                  </pic:blipFill>
+                  <pic:spPr>
+                    <a:xfrm>
+                      <a:off x="0" y="0"/>
+                      <a:ext cx="3667125" cy="4838700"/>
+                    </a:xfrm>
+                    <a:prstGeom prst="rect">
+                      <a:avLst/>
+                    </a:prstGeom>
                   </pic:spPr>
                 </pic:pic>
               </a:graphicData>

</xml_diff>

<commit_message>
cuarta parte de analisis
</commit_message>
<xml_diff>
--- a/las ecuaciones de movimiento parabólico.docx
+++ b/las ecuaciones de movimiento parabólico.docx
@@ -9,8 +9,6 @@
           <w:lang w:val="es-CO"/>
         </w:rPr>
       </w:pPr>
-      <w:bookmarkStart w:id="0" w:name="_GoBack"/>
-      <w:bookmarkEnd w:id="0"/>
     </w:p>
     <w:p>
       <w:pPr>
@@ -175,6 +173,13 @@
           <w:lang w:val="es-CO"/>
         </w:rPr>
       </w:pPr>
+    </w:p>
+    <w:p>
+      <w:pPr>
+        <w:rPr>
+          <w:lang w:val="es-CO"/>
+        </w:rPr>
+      </w:pPr>
       <w:r>
         <w:rPr>
           <w:noProof/>
@@ -216,6 +221,55 @@
           </wp:inline>
         </w:drawing>
       </w:r>
+    </w:p>
+    <w:p>
+      <w:pPr>
+        <w:rPr>
+          <w:lang w:val="es-CO"/>
+        </w:rPr>
+      </w:pPr>
+      <w:r>
+        <w:rPr>
+          <w:noProof/>
+        </w:rPr>
+        <w:drawing>
+          <wp:inline distT="0" distB="0" distL="0" distR="0" wp14:anchorId="684BEBEA" wp14:editId="2E641C8E">
+            <wp:extent cx="3514725" cy="3162300"/>
+            <wp:effectExtent l="0" t="0" r="9525" b="0"/>
+            <wp:docPr id="3" name="Imagen 3"/>
+            <wp:cNvGraphicFramePr>
+              <a:graphicFrameLocks xmlns:a="http://schemas.openxmlformats.org/drawingml/2006/main" noChangeAspect="1"/>
+            </wp:cNvGraphicFramePr>
+            <a:graphic xmlns:a="http://schemas.openxmlformats.org/drawingml/2006/main">
+              <a:graphicData uri="http://schemas.openxmlformats.org/drawingml/2006/picture">
+                <pic:pic xmlns:pic="http://schemas.openxmlformats.org/drawingml/2006/picture">
+                  <pic:nvPicPr>
+                    <pic:cNvPr id="1" name=""/>
+                    <pic:cNvPicPr/>
+                  </pic:nvPicPr>
+                  <pic:blipFill>
+                    <a:blip r:embed="rId8"/>
+                    <a:stretch>
+                      <a:fillRect/>
+                    </a:stretch>
+                  </pic:blipFill>
+                  <pic:spPr>
+                    <a:xfrm>
+                      <a:off x="0" y="0"/>
+                      <a:ext cx="3514725" cy="3162300"/>
+                    </a:xfrm>
+                    <a:prstGeom prst="rect">
+                      <a:avLst/>
+                    </a:prstGeom>
+                  </pic:spPr>
+                </pic:pic>
+              </a:graphicData>
+            </a:graphic>
+          </wp:inline>
+        </w:drawing>
+      </w:r>
+      <w:bookmarkStart w:id="0" w:name="_GoBack"/>
+      <w:bookmarkEnd w:id="0"/>
     </w:p>
     <w:sectPr>
       <w:pgSz w:w="12240" w:h="15840"/>

</xml_diff>